<commit_message>
updated release note for sprint 2
</commit_message>
<xml_diff>
--- a/documents/Team6 Release Note for Sprint2.docx
+++ b/documents/Team6 Release Note for Sprint2.docx
@@ -130,7 +130,6 @@
         </w:rPr>
         <w:t xml:space="preserve">Here are the features that were designed and developed during the first sprint which was started on </w:t>
       </w:r>
-      <w:proofErr w:type="gramStart"/>
       <w:r>
         <w:rPr>
           <w:rStyle w:val="ui-provider"/>
@@ -145,7 +144,6 @@
         </w:rPr>
         <w:t>rd</w:t>
       </w:r>
-      <w:proofErr w:type="gramEnd"/>
       <w:r>
         <w:rPr>
           <w:rStyle w:val="ui-provider"/>
@@ -254,10 +252,7 @@
         <w:ind w:left="720"/>
       </w:pPr>
       <w:r>
-        <w:t>1.</w:t>
-      </w:r>
-      <w:r>
-        <w:t>Added a Header which can be used to navigate to different pages.</w:t>
+        <w:t>1.Added a Header which can be used to navigate to different pages.</w:t>
       </w:r>
       <w:r>
         <w:br/>
@@ -277,20 +272,7 @@
       </w:r>
       <w:r>
         <w:br/>
-        <w:t xml:space="preserve">6. Connected to the form to the </w:t>
-      </w:r>
-      <w:proofErr w:type="gramStart"/>
-      <w:r>
-        <w:t>database(</w:t>
-      </w:r>
-      <w:proofErr w:type="spellStart"/>
-      <w:proofErr w:type="gramEnd"/>
-      <w:r>
-        <w:t>MongoDb</w:t>
-      </w:r>
-      <w:proofErr w:type="spellEnd"/>
-      <w:r>
-        <w:t>).</w:t>
+        <w:t>6. Connected to the form to the database(MongoDb).</w:t>
       </w:r>
     </w:p>
     <w:p>
@@ -310,17 +292,7 @@
           <w:bCs/>
           <w:color w:val="000000" w:themeColor="text1"/>
         </w:rPr>
-        <w:t xml:space="preserve">Features for B2C </w:t>
-      </w:r>
-      <w:proofErr w:type="gramStart"/>
-      <w:r>
-        <w:rPr>
-          <w:rFonts w:asciiTheme="minorHAnsi" w:hAnsiTheme="minorHAnsi" w:cstheme="minorHAnsi"/>
-          <w:b/>
-          <w:bCs/>
-          <w:color w:val="000000" w:themeColor="text1"/>
-        </w:rPr>
-        <w:t>hybr</w:t>
+        <w:t>Features for B2C hybr</w:t>
       </w:r>
       <w:r>
         <w:rPr>
@@ -340,7 +312,6 @@
         </w:rPr>
         <w:t>s</w:t>
       </w:r>
-      <w:proofErr w:type="gramEnd"/>
     </w:p>
     <w:p>
       <w:pPr>
@@ -387,19 +358,8 @@
           <w:bCs/>
           <w:color w:val="000000" w:themeColor="text1"/>
         </w:rPr>
-        <w:t xml:space="preserve">User can Book a test drive by choosing his/her nearest dealer in the city they are located at, and also choose the </w:t>
+        <w:t>User can Book a test drive by choosing his/her nearest dealer in the city they are located at, and also choose the time</w:t>
       </w:r>
-      <w:proofErr w:type="gramStart"/>
-      <w:r>
-        <w:rPr>
-          <w:rFonts w:asciiTheme="minorHAnsi" w:hAnsiTheme="minorHAnsi" w:cstheme="minorHAnsi"/>
-          <w:b/>
-          <w:bCs/>
-          <w:color w:val="000000" w:themeColor="text1"/>
-        </w:rPr>
-        <w:t>time</w:t>
-      </w:r>
-      <w:proofErr w:type="gramEnd"/>
     </w:p>
     <w:p>
       <w:pPr>
@@ -701,7 +661,14 @@
                 <w:rFonts w:ascii="Segoe UI" w:hAnsi="Segoe UI" w:cs="Segoe UI"/>
                 <w:lang w:val="en-US"/>
               </w:rPr>
-              <w:t>code of sap b2b</w:t>
+              <w:t xml:space="preserve">code of  </w:t>
+            </w:r>
+            <w:r>
+              <w:rPr>
+                <w:rFonts w:ascii="Segoe UI" w:hAnsi="Segoe UI" w:cs="Segoe UI"/>
+                <w:lang w:val="en-US"/>
+              </w:rPr>
+              <w:t>B2B</w:t>
             </w:r>
           </w:p>
         </w:tc>
@@ -721,17 +688,8 @@
                 <w:rFonts w:ascii="Segoe UI" w:hAnsi="Segoe UI" w:cs="Segoe UI"/>
                 <w:lang w:val="en-US"/>
               </w:rPr>
-              <w:t xml:space="preserve">Source code in </w:t>
-            </w:r>
-            <w:proofErr w:type="spellStart"/>
-            <w:r>
-              <w:rPr>
-                <w:rFonts w:ascii="Segoe UI" w:hAnsi="Segoe UI" w:cs="Segoe UI"/>
-                <w:lang w:val="en-US"/>
-              </w:rPr>
-              <w:t>github</w:t>
-            </w:r>
-            <w:proofErr w:type="spellEnd"/>
+              <w:t>Source code in github</w:t>
+            </w:r>
           </w:p>
         </w:tc>
         <w:tc>
@@ -761,7 +719,6 @@
                 <w:lang w:val="en-US"/>
               </w:rPr>
             </w:pPr>
-            <w:proofErr w:type="spellStart"/>
             <w:r>
               <w:rPr>
                 <w:rFonts w:ascii="Segoe UI" w:hAnsi="Segoe UI" w:cs="Segoe UI"/>
@@ -769,7 +726,6 @@
               </w:rPr>
               <w:t>Github</w:t>
             </w:r>
-            <w:proofErr w:type="spellEnd"/>
           </w:p>
         </w:tc>
       </w:tr>
@@ -813,6 +769,116 @@
                 <w:rFonts w:ascii="Segoe UI" w:hAnsi="Segoe UI" w:cs="Segoe UI"/>
                 <w:lang w:val="en-US"/>
               </w:rPr>
+              <w:t xml:space="preserve">Source code of </w:t>
+            </w:r>
+          </w:p>
+          <w:p>
+            <w:pPr>
+              <w:rPr>
+                <w:rFonts w:ascii="Segoe UI" w:hAnsi="Segoe UI" w:cs="Segoe UI"/>
+                <w:lang w:val="en-US"/>
+              </w:rPr>
+            </w:pPr>
+            <w:r>
+              <w:rPr>
+                <w:rFonts w:ascii="Segoe UI" w:hAnsi="Segoe UI" w:cs="Segoe UI"/>
+                <w:lang w:val="en-US"/>
+              </w:rPr>
+              <w:t>B2C</w:t>
+            </w:r>
+          </w:p>
+        </w:tc>
+        <w:tc>
+          <w:tcPr>
+            <w:tcW w:w="2959" w:type="dxa"/>
+          </w:tcPr>
+          <w:p>
+            <w:pPr>
+              <w:rPr>
+                <w:rFonts w:ascii="Segoe UI" w:hAnsi="Segoe UI" w:cs="Segoe UI"/>
+                <w:lang w:val="en-US"/>
+              </w:rPr>
+            </w:pPr>
+            <w:r>
+              <w:rPr>
+                <w:rFonts w:ascii="Segoe UI" w:hAnsi="Segoe UI" w:cs="Segoe UI"/>
+                <w:lang w:val="en-US"/>
+              </w:rPr>
+              <w:t>Source code in github</w:t>
+            </w:r>
+          </w:p>
+        </w:tc>
+        <w:tc>
+          <w:tcPr>
+            <w:tcW w:w="3162" w:type="dxa"/>
+          </w:tcPr>
+          <w:p>
+            <w:r>
+              <w:t>https://github.com/Nuthan12/b2crepo.git</w:t>
+            </w:r>
+          </w:p>
+        </w:tc>
+        <w:tc>
+          <w:tcPr>
+            <w:tcW w:w="1282" w:type="dxa"/>
+          </w:tcPr>
+          <w:p>
+            <w:pPr>
+              <w:rPr>
+                <w:rFonts w:ascii="Segoe UI" w:hAnsi="Segoe UI" w:cs="Segoe UI"/>
+                <w:lang w:val="en-US"/>
+              </w:rPr>
+            </w:pPr>
+            <w:r>
+              <w:rPr>
+                <w:rFonts w:ascii="Segoe UI" w:hAnsi="Segoe UI" w:cs="Segoe UI"/>
+                <w:lang w:val="en-US"/>
+              </w:rPr>
+              <w:t>Github</w:t>
+            </w:r>
+          </w:p>
+        </w:tc>
+      </w:tr>
+      <w:tr>
+        <w:trPr>
+          <w:trHeight w:val="766"/>
+        </w:trPr>
+        <w:tc>
+          <w:tcPr>
+            <w:tcW w:w="307" w:type="dxa"/>
+          </w:tcPr>
+          <w:p>
+            <w:pPr>
+              <w:rPr>
+                <w:rFonts w:ascii="Segoe UI" w:hAnsi="Segoe UI" w:cs="Segoe UI"/>
+                <w:lang w:val="en-US"/>
+              </w:rPr>
+            </w:pPr>
+            <w:r>
+              <w:rPr>
+                <w:rFonts w:ascii="Segoe UI" w:hAnsi="Segoe UI" w:cs="Segoe UI"/>
+                <w:lang w:val="en-US"/>
+              </w:rPr>
+              <w:t>3</w:t>
+            </w:r>
+          </w:p>
+        </w:tc>
+        <w:tc>
+          <w:tcPr>
+            <w:tcW w:w="1889" w:type="dxa"/>
+          </w:tcPr>
+          <w:p>
+            <w:pPr>
+              <w:rPr>
+                <w:rFonts w:ascii="Segoe UI" w:hAnsi="Segoe UI" w:cs="Segoe UI"/>
+                <w:lang w:val="en-US"/>
+              </w:rPr>
+            </w:pPr>
+            <w:r>
+              <w:rPr>
+                <w:rFonts w:ascii="Segoe UI" w:hAnsi="Segoe UI" w:cs="Segoe UI"/>
+                <w:lang w:val="en-US"/>
+              </w:rPr>
               <w:t>Front-end code</w:t>
             </w:r>
           </w:p>
@@ -833,17 +899,8 @@
                 <w:rFonts w:ascii="Segoe UI" w:hAnsi="Segoe UI" w:cs="Segoe UI"/>
                 <w:lang w:val="en-US"/>
               </w:rPr>
-              <w:t xml:space="preserve">Source code in </w:t>
-            </w:r>
-            <w:proofErr w:type="spellStart"/>
-            <w:r>
-              <w:rPr>
-                <w:rFonts w:ascii="Segoe UI" w:hAnsi="Segoe UI" w:cs="Segoe UI"/>
-                <w:lang w:val="en-US"/>
-              </w:rPr>
-              <w:t>github</w:t>
-            </w:r>
-            <w:proofErr w:type="spellEnd"/>
+              <w:t>Source code in github</w:t>
+            </w:r>
           </w:p>
         </w:tc>
         <w:tc>
@@ -867,21 +924,12 @@
                 <w:lang w:val="en-US"/>
               </w:rPr>
             </w:pPr>
-            <w:proofErr w:type="spellStart"/>
-            <w:r>
-              <w:rPr>
-                <w:rFonts w:ascii="Segoe UI" w:hAnsi="Segoe UI" w:cs="Segoe UI"/>
-                <w:lang w:val="en-US"/>
-              </w:rPr>
-              <w:t>Github</w:t>
-            </w:r>
-            <w:proofErr w:type="spellEnd"/>
-            <w:r>
-              <w:rPr>
-                <w:rFonts w:ascii="Segoe UI" w:hAnsi="Segoe UI" w:cs="Segoe UI"/>
-                <w:lang w:val="en-US"/>
-              </w:rPr>
-              <w:t xml:space="preserve"> </w:t>
+            <w:r>
+              <w:rPr>
+                <w:rFonts w:ascii="Segoe UI" w:hAnsi="Segoe UI" w:cs="Segoe UI"/>
+                <w:lang w:val="en-US"/>
+              </w:rPr>
+              <w:t xml:space="preserve">Github </w:t>
             </w:r>
           </w:p>
         </w:tc>
@@ -1135,7 +1183,6 @@
                 <w:rFonts w:ascii="Segoe UI" w:hAnsi="Segoe UI" w:cs="Segoe UI"/>
                 <w:lang w:val="en-US"/>
               </w:rPr>
-              <w:lastRenderedPageBreak/>
               <w:t>Release Note</w:t>
             </w:r>
           </w:p>

</xml_diff>